<commit_message>
Update documentation about entities, services, repositories and value objects
</commit_message>
<xml_diff>
--- a/Documents/FossballGameManager.docx
+++ b/Documents/FossballGameManager.docx
@@ -593,7 +593,37 @@
         </w:numPr>
       </w:pPr>
       <w:r>
-        <w:t xml:space="preserve">Entities </w:t>
+        <w:t>Services</w:t>
+      </w:r>
+    </w:p>
+    <w:p>
+      <w:pPr>
+        <w:pStyle w:val="ListParagraph"/>
+        <w:numPr>
+          <w:ilvl w:val="2"/>
+          <w:numId w:val="4"/>
+        </w:numPr>
+      </w:pPr>
+      <w:r>
+        <w:t>For logik der ikke falder entities naturligt</w:t>
+      </w:r>
+    </w:p>
+    <w:p>
+      <w:pPr>
+        <w:pStyle w:val="ListParagraph"/>
+        <w:numPr>
+          <w:ilvl w:val="2"/>
+          <w:numId w:val="4"/>
+        </w:numPr>
+        <w:rPr>
+          <w:b/>
+        </w:rPr>
+      </w:pPr>
+      <w:r>
+        <w:rPr>
+          <w:b/>
+        </w:rPr>
+        <w:t>Stateless</w:t>
       </w:r>
     </w:p>
     <w:p>
@@ -605,7 +635,7 @@
         </w:numPr>
       </w:pPr>
       <w:r>
-        <w:t>Value objects – Immutable</w:t>
+        <w:t>Repositories</w:t>
       </w:r>
     </w:p>
     <w:p>
@@ -617,7 +647,19 @@
         </w:numPr>
       </w:pPr>
       <w:r>
-        <w:t>Repositories</w:t>
+        <w:t xml:space="preserve">Entities </w:t>
+      </w:r>
+    </w:p>
+    <w:p>
+      <w:pPr>
+        <w:pStyle w:val="ListParagraph"/>
+        <w:numPr>
+          <w:ilvl w:val="1"/>
+          <w:numId w:val="4"/>
+        </w:numPr>
+      </w:pPr>
+      <w:r>
+        <w:t>Value objects</w:t>
       </w:r>
     </w:p>
     <w:p>
@@ -627,33 +669,15 @@
           <w:ilvl w:val="2"/>
           <w:numId w:val="4"/>
         </w:numPr>
-      </w:pPr>
-      <w:r>
-        <w:t>Indeholder database-access logien</w:t>
-      </w:r>
-    </w:p>
-    <w:p>
-      <w:pPr>
-        <w:pStyle w:val="ListParagraph"/>
-        <w:numPr>
-          <w:ilvl w:val="1"/>
-          <w:numId w:val="4"/>
-        </w:numPr>
-      </w:pPr>
-      <w:r>
-        <w:t>Services</w:t>
-      </w:r>
-    </w:p>
-    <w:p>
-      <w:pPr>
-        <w:pStyle w:val="ListParagraph"/>
-        <w:numPr>
-          <w:ilvl w:val="2"/>
-          <w:numId w:val="4"/>
-        </w:numPr>
-      </w:pPr>
-      <w:r>
-        <w:t>For logik der ikke falder entities naturligt</w:t>
+        <w:rPr>
+          <w:b/>
+        </w:rPr>
+      </w:pPr>
+      <w:r>
+        <w:rPr>
+          <w:b/>
+        </w:rPr>
+        <w:t>Immutable</w:t>
       </w:r>
     </w:p>
     <w:p>

</xml_diff>

<commit_message>
Added mocking choice to make
</commit_message>
<xml_diff>
--- a/Documents/FossballGameManager.docx
+++ b/Documents/FossballGameManager.docx
@@ -510,9 +510,33 @@
           <w:ilvl w:val="0"/>
           <w:numId w:val="3"/>
         </w:numPr>
-      </w:pPr>
-      <w:r>
+        <w:rPr>
+          <w:lang w:val="en-US"/>
+        </w:rPr>
+      </w:pPr>
+      <w:r>
+        <w:rPr>
+          <w:lang w:val="en-US"/>
+        </w:rPr>
         <w:t>Rhino mocks</w:t>
+      </w:r>
+      <w:r>
+        <w:rPr>
+          <w:lang w:val="en-US"/>
+        </w:rPr>
+        <w:t xml:space="preserve"> / Moq </w:t>
+      </w:r>
+      <w:r>
+        <w:rPr>
+          <w:lang w:val="en-US"/>
+        </w:rPr>
+        <w:t xml:space="preserve">/ </w:t>
+      </w:r>
+      <w:r>
+        <w:rPr>
+          <w:lang w:val="en-US"/>
+        </w:rPr>
+        <w:t>andet ?</w:t>
       </w:r>
     </w:p>
     <w:p>
@@ -1584,6 +1608,7 @@
   <w:style w:type="character" w:default="1" w:styleId="DefaultParagraphFont">
     <w:name w:val="Default Paragraph Font"/>
     <w:uiPriority w:val="1"/>
+    <w:semiHidden/>
     <w:unhideWhenUsed/>
   </w:style>
   <w:style w:type="table" w:default="1" w:styleId="TableNormal">

</xml_diff>